<commit_message>
did some stuff for encyclopedia
</commit_message>
<xml_diff>
--- a/compSci/Revision/Ryan's Encyclopeadia of Computer Science.docx
+++ b/compSci/Revision/Ryan's Encyclopeadia of Computer Science.docx
@@ -1,6 +1,6 @@
 
 <file path=word/document.xml><?xml version="1.0" encoding="utf-8"?>
-<w:document xmlns:wpc="http://schemas.microsoft.com/office/word/2010/wordprocessingCanvas" xmlns:cx="http://schemas.microsoft.com/office/drawing/2014/chartex" xmlns:cx1="http://schemas.microsoft.com/office/drawing/2015/9/8/chartex" xmlns:cx2="http://schemas.microsoft.com/office/drawing/2015/10/21/chartex" xmlns:cx3="http://schemas.microsoft.com/office/drawing/2016/5/9/chartex" xmlns:cx4="http://schemas.microsoft.com/office/drawing/2016/5/10/chartex" xmlns:cx5="http://schemas.microsoft.com/office/drawing/2016/5/11/chartex" xmlns:mc="http://schemas.openxmlformats.org/markup-compatibility/2006" xmlns:o="urn:schemas-microsoft-com:office:office" xmlns:r="http://schemas.openxmlformats.org/officeDocument/2006/relationships" xmlns:m="http://schemas.openxmlformats.org/officeDocument/2006/math" xmlns:v="urn:schemas-microsoft-com:vml" xmlns:wp14="http://schemas.microsoft.com/office/word/2010/wordprocessingDrawing" xmlns:wp="http://schemas.openxmlformats.org/drawingml/2006/wordprocessingDrawing" xmlns:w10="urn:schemas-microsoft-com:office:word" xmlns:w="http://schemas.openxmlformats.org/wordprocessingml/2006/main" xmlns:w14="http://schemas.microsoft.com/office/word/2010/wordml" xmlns:w15="http://schemas.microsoft.com/office/word/2012/wordml" xmlns:w16se="http://schemas.microsoft.com/office/word/2015/wordml/symex" xmlns:wpg="http://schemas.microsoft.com/office/word/2010/wordprocessingGroup" xmlns:wpi="http://schemas.microsoft.com/office/word/2010/wordprocessingInk" xmlns:wne="http://schemas.microsoft.com/office/word/2006/wordml" xmlns:wps="http://schemas.microsoft.com/office/word/2010/wordprocessingShape" mc:Ignorable="w14 w15 w16se wp14">
+<w:document xmlns:wpc="http://schemas.microsoft.com/office/word/2010/wordprocessingCanvas" xmlns:cx="http://schemas.microsoft.com/office/drawing/2014/chartex" xmlns:cx1="http://schemas.microsoft.com/office/drawing/2015/9/8/chartex" xmlns:cx2="http://schemas.microsoft.com/office/drawing/2015/10/21/chartex" xmlns:cx3="http://schemas.microsoft.com/office/drawing/2016/5/9/chartex" xmlns:cx4="http://schemas.microsoft.com/office/drawing/2016/5/10/chartex" xmlns:cx5="http://schemas.microsoft.com/office/drawing/2016/5/11/chartex" xmlns:cx6="http://schemas.microsoft.com/office/drawing/2016/5/12/chartex" xmlns:cx7="http://schemas.microsoft.com/office/drawing/2016/5/13/chartex" xmlns:cx8="http://schemas.microsoft.com/office/drawing/2016/5/14/chartex" xmlns:mc="http://schemas.openxmlformats.org/markup-compatibility/2006" xmlns:o="urn:schemas-microsoft-com:office:office" xmlns:r="http://schemas.openxmlformats.org/officeDocument/2006/relationships" xmlns:m="http://schemas.openxmlformats.org/officeDocument/2006/math" xmlns:v="urn:schemas-microsoft-com:vml" xmlns:wp14="http://schemas.microsoft.com/office/word/2010/wordprocessingDrawing" xmlns:wp="http://schemas.openxmlformats.org/drawingml/2006/wordprocessingDrawing" xmlns:w10="urn:schemas-microsoft-com:office:word" xmlns:w="http://schemas.openxmlformats.org/wordprocessingml/2006/main" xmlns:w14="http://schemas.microsoft.com/office/word/2010/wordml" xmlns:w15="http://schemas.microsoft.com/office/word/2012/wordml" xmlns:w16se="http://schemas.microsoft.com/office/word/2015/wordml/symex" xmlns:wpg="http://schemas.microsoft.com/office/word/2010/wordprocessingGroup" xmlns:wpi="http://schemas.microsoft.com/office/word/2010/wordprocessingInk" xmlns:wne="http://schemas.microsoft.com/office/word/2006/wordml" xmlns:wps="http://schemas.microsoft.com/office/word/2010/wordprocessingShape" mc:Ignorable="w14 w15 w16se wp14">
   <w:body>
     <w:sdt>
       <w:sdtPr>
@@ -77,6 +77,7 @@
                   <w:dataBinding w:prefixMappings="xmlns:ns0='http://schemas.openxmlformats.org/package/2006/metadata/core-properties' xmlns:ns1='http://purl.org/dc/elements/1.1/'" w:xpath="/ns0:coreProperties[1]/ns1:title[1]" w:storeItemID="{6C3C8BC8-F283-45AE-878A-BAB7291924A1}"/>
                   <w:text/>
                 </w:sdtPr>
+                <w:sdtEndPr/>
                 <w:sdtContent>
                   <w:p>
                     <w:pPr>
@@ -161,6 +162,7 @@
                   <w:dataBinding w:prefixMappings="xmlns:ns0='http://schemas.openxmlformats.org/package/2006/metadata/core-properties' xmlns:ns1='http://purl.org/dc/elements/1.1/'" w:xpath="/ns0:coreProperties[1]/ns1:creator[1]" w:storeItemID="{6C3C8BC8-F283-45AE-878A-BAB7291924A1}"/>
                   <w:text/>
                 </w:sdtPr>
+                <w:sdtEndPr/>
                 <w:sdtContent>
                   <w:p>
                     <w:pPr>
@@ -178,19 +180,8 @@
                         <w:szCs w:val="28"/>
                         <w:lang w:val="en-GB"/>
                       </w:rPr>
-                      <w:t xml:space="preserve">Ryan </w:t>
+                      <w:t>Ryan Krage</w:t>
                     </w:r>
-                    <w:proofErr w:type="spellStart"/>
-                    <w:r>
-                      <w:rPr>
-                        <w:color w:val="4472C4" w:themeColor="accent1"/>
-                        <w:sz w:val="28"/>
-                        <w:szCs w:val="28"/>
-                        <w:lang w:val="en-GB"/>
-                      </w:rPr>
-                      <w:t>Krage</w:t>
-                    </w:r>
-                    <w:proofErr w:type="spellEnd"/>
                   </w:p>
                 </w:sdtContent>
               </w:sdt>
@@ -215,6 +206,7 @@
                     <w:calendar w:val="gregorian"/>
                   </w:date>
                 </w:sdtPr>
+                <w:sdtEndPr/>
                 <w:sdtContent>
                   <w:p>
                     <w:pPr>
@@ -266,6 +258,13 @@
     </w:sdt>
     <w:sdt>
       <w:sdtPr>
+        <w:rPr>
+          <w:rFonts w:asciiTheme="minorHAnsi" w:eastAsiaTheme="minorHAnsi" w:hAnsiTheme="minorHAnsi" w:cstheme="minorBidi"/>
+          <w:color w:val="auto"/>
+          <w:sz w:val="22"/>
+          <w:szCs w:val="22"/>
+          <w:lang w:val="en-GB"/>
+        </w:rPr>
         <w:id w:val="1702125081"/>
         <w:docPartObj>
           <w:docPartGallery w:val="Table of Contents"/>
@@ -274,14 +273,9 @@
       </w:sdtPr>
       <w:sdtEndPr>
         <w:rPr>
-          <w:rFonts w:asciiTheme="minorHAnsi" w:eastAsiaTheme="minorHAnsi" w:hAnsiTheme="minorHAnsi" w:cstheme="minorBidi"/>
           <w:b/>
           <w:bCs/>
           <w:noProof/>
-          <w:color w:val="auto"/>
-          <w:sz w:val="22"/>
-          <w:szCs w:val="22"/>
-          <w:lang w:val="en-GB"/>
         </w:rPr>
       </w:sdtEndPr>
       <w:sdtContent>
@@ -685,15 +679,7 @@
     </w:p>
     <w:p>
       <w:r>
-        <w:t xml:space="preserve">Binary is the way that all computers store and manipulate information. It is a number system, like denary (what we all use for counting. 1, 2, 3, </w:t>
-      </w:r>
-      <w:proofErr w:type="spellStart"/>
-      <w:r>
-        <w:t>etc</w:t>
-      </w:r>
-      <w:proofErr w:type="spellEnd"/>
-      <w:r>
-        <w:t>), but instead of using tens, binary only has two numbers – 0 or 1. Technically, two of anything will work – on/off, true/false, red/purple – so long as there are two states. Computers use binary because they use electricity -and electricity can be on/off, making it ideal for binary. While using different voltages to have a more complex number system is possible, it tends to be impractical.</w:t>
+        <w:t>Binary is the way that all computers store and manipulate information. It is a number system, like denary (what we all use for counting. 1, 2, 3, etc), but instead of using tens, binary only has two numbers – 0 or 1. Technically, two of anything will work – on/off, true/false, red/purple – so long as there are two states. Computers use binary because they use electricity -and electricity can be on/off, making it ideal for binary. While using different voltages to have a more complex number system is possible, it tends to be impractical.</w:t>
       </w:r>
     </w:p>
     <w:p>
@@ -941,15 +927,7 @@
         </w:rPr>
       </w:pPr>
       <w:r>
-        <w:t xml:space="preserve">This works for any number system – increase the order of magnitude of each column according to the name of the number system (binary is two, trinary is 3, denary is 10, hexadecimal is 16, </w:t>
-      </w:r>
-      <w:proofErr w:type="spellStart"/>
-      <w:r>
-        <w:t>etc</w:t>
-      </w:r>
-      <w:proofErr w:type="spellEnd"/>
-      <w:r>
-        <w:t>) and then multiply the order of magnitude in each column by the number in that column, then add all the results.</w:t>
+        <w:t>This works for any number system – increase the order of magnitude of each column according to the name of the number system (binary is two, trinary is 3, denary is 10, hexadecimal is 16, etc) and then multiply the order of magnitude in each column by the number in that column, then add all the results.</w:t>
       </w:r>
       <w:r>
         <w:br/>
@@ -1396,20 +1374,15 @@
       <w:pPr>
         <w:pStyle w:val="ListParagraph"/>
       </w:pPr>
-    </w:p>
-    <w:p>
-      <w:pPr>
-        <w:pStyle w:val="ListParagraph"/>
-      </w:pPr>
       <w:r>
         <w:t>Multiplication by 10 works the same way as denary – add the corresponding number of zero’s to the end.</w:t>
       </w:r>
       <w:r>
         <w:br/>
-        <w:t>Ignore any row starting with 0 and the last row – they will just be 0.</w:t>
-      </w:r>
-      <w:r>
-        <w:br/>
+        <w:t xml:space="preserve">Ignore any row starting with 0 and the </w:t>
+      </w:r>
+      <w:r>
+        <w:t>last row – they will just be 0.</w:t>
       </w:r>
     </w:p>
     <w:p>
@@ -1444,7 +1417,97 @@
         <w:t>=   111100</w:t>
       </w:r>
     </w:p>
+    <w:p>
+      <w:pPr>
+        <w:pStyle w:val="Heading2"/>
+      </w:pPr>
+      <w:r>
+        <w:t>Two’s Compliment</w:t>
+      </w:r>
+    </w:p>
+    <w:p>
+      <w:r>
+        <w:t>Two’s Compliment is a way of storing negative binary numbers.</w:t>
+      </w:r>
+      <w:r>
+        <w:br/>
+        <w:t>The easiest way to understand two’s Compliment is to think of it like a car milometer. Once it reaches the maximum number, it rolls over and starts again at 0. Two’s Compliment works in a similar way. However, in order to make it clear whether the number is positive or negative, there are a few differences.</w:t>
+      </w:r>
+      <w:r>
+        <w:br/>
+        <w:t>The largest 4-bit binary number is 1111. In Two’s Compliment, the largest positive binary number is 0111, and 1111 would be the smallest negative number. This is because of the way that negative numbers are converted in order to be read.</w:t>
+      </w:r>
+      <w:r>
+        <w:br/>
+        <w:t>If a number starts with 1, then it is negative. If it starts with 0, it is positive, and no conversion is needed.</w:t>
+      </w:r>
+      <w:r>
+        <w:br/>
+        <w:t>To convert a negative number, the rule is ‘flip the bits and add 1’. This means swap every 1 for a 0, and vice-versa, and then add 1 to the result (by addition, not appending 1). The result is the actual negative number.</w:t>
+      </w:r>
+      <w:r>
+        <w:br/>
+        <w:t xml:space="preserve">As an example, </w:t>
+      </w:r>
+      <w:r>
+        <w:t>1010 becomes 0101, then 0110 when 1 is added. 0110 is 6, so 1010 is -6.</w:t>
+      </w:r>
+      <w:r>
+        <w:br/>
+        <w:t>The opposite can be done to work out how to write negative binary number. In order to write -5 in binary, first convert +5 to binary – 0101. Then, take away one and flip the bits, to make 1011, 1011 is -5 in Two’s Compliment binary.</w:t>
+      </w:r>
+      <w:r>
+        <w:br/>
+        <w:t>Not all binary uses Two’s Compliment – it is only if specified.</w:t>
+      </w:r>
+    </w:p>
+    <w:p>
+      <w:pPr>
+        <w:pStyle w:val="Heading3"/>
+      </w:pPr>
+      <w:r>
+        <w:t>Subtraction</w:t>
+      </w:r>
+    </w:p>
+    <w:p>
+      <w:r>
+        <w:t>Subtraction uses the same rules as addition, but there is an extra step. The number that is being taken away should be made into a Two’s Compliment negative number, and then added to the other number.</w:t>
+      </w:r>
+      <w:r>
+        <w:br/>
+        <w:t>10-4 would be 1010 – 0100. However, 0100 needs to be converted, so it becomes 1100. The 10 also needs to be converted to a positive Two’s Compliment number by appending a 0 onto the left.</w:t>
+      </w:r>
+      <w:r>
+        <w:t xml:space="preserve"> The last carry is ignored</w:t>
+      </w:r>
+    </w:p>
+    <w:p>
+      <w:r>
+        <w:t xml:space="preserve">  01010</w:t>
+      </w:r>
+      <w:r>
+        <w:br/>
+        <w:t>+  1100</w:t>
+      </w:r>
+      <w:r>
+        <w:br/>
+        <w:t>----------</w:t>
+      </w:r>
+      <w:r>
+        <w:br/>
+        <w:t xml:space="preserve">    0110 = 6</w:t>
+      </w:r>
+    </w:p>
     <w:p/>
+    <w:p>
+      <w:pPr>
+        <w:pStyle w:val="Heading2"/>
+      </w:pPr>
+      <w:r>
+        <w:lastRenderedPageBreak/>
+        <w:t>Binary Fractions</w:t>
+      </w:r>
+    </w:p>
     <w:p>
       <w:bookmarkStart w:id="5" w:name="_GoBack"/>
       <w:bookmarkEnd w:id="5"/>
@@ -1463,7 +1526,7 @@
 </file>
 
 <file path=word/endnotes.xml><?xml version="1.0" encoding="utf-8"?>
-<w:endnotes xmlns:wpc="http://schemas.microsoft.com/office/word/2010/wordprocessingCanvas" xmlns:cx="http://schemas.microsoft.com/office/drawing/2014/chartex" xmlns:cx1="http://schemas.microsoft.com/office/drawing/2015/9/8/chartex" xmlns:cx2="http://schemas.microsoft.com/office/drawing/2015/10/21/chartex" xmlns:cx3="http://schemas.microsoft.com/office/drawing/2016/5/9/chartex" xmlns:cx4="http://schemas.microsoft.com/office/drawing/2016/5/10/chartex" xmlns:cx5="http://schemas.microsoft.com/office/drawing/2016/5/11/chartex" xmlns:mc="http://schemas.openxmlformats.org/markup-compatibility/2006" xmlns:o="urn:schemas-microsoft-com:office:office" xmlns:r="http://schemas.openxmlformats.org/officeDocument/2006/relationships" xmlns:m="http://schemas.openxmlformats.org/officeDocument/2006/math" xmlns:v="urn:schemas-microsoft-com:vml" xmlns:wp14="http://schemas.microsoft.com/office/word/2010/wordprocessingDrawing" xmlns:wp="http://schemas.openxmlformats.org/drawingml/2006/wordprocessingDrawing" xmlns:w10="urn:schemas-microsoft-com:office:word" xmlns:w="http://schemas.openxmlformats.org/wordprocessingml/2006/main" xmlns:w14="http://schemas.microsoft.com/office/word/2010/wordml" xmlns:w15="http://schemas.microsoft.com/office/word/2012/wordml" xmlns:w16se="http://schemas.microsoft.com/office/word/2015/wordml/symex" xmlns:wpg="http://schemas.microsoft.com/office/word/2010/wordprocessingGroup" xmlns:wpi="http://schemas.microsoft.com/office/word/2010/wordprocessingInk" xmlns:wne="http://schemas.microsoft.com/office/word/2006/wordml" xmlns:wps="http://schemas.microsoft.com/office/word/2010/wordprocessingShape" mc:Ignorable="w14 w15 w16se wp14">
+<w:endnotes xmlns:wpc="http://schemas.microsoft.com/office/word/2010/wordprocessingCanvas" xmlns:cx="http://schemas.microsoft.com/office/drawing/2014/chartex" xmlns:cx1="http://schemas.microsoft.com/office/drawing/2015/9/8/chartex" xmlns:cx2="http://schemas.microsoft.com/office/drawing/2015/10/21/chartex" xmlns:cx3="http://schemas.microsoft.com/office/drawing/2016/5/9/chartex" xmlns:cx4="http://schemas.microsoft.com/office/drawing/2016/5/10/chartex" xmlns:cx5="http://schemas.microsoft.com/office/drawing/2016/5/11/chartex" xmlns:cx6="http://schemas.microsoft.com/office/drawing/2016/5/12/chartex" xmlns:cx7="http://schemas.microsoft.com/office/drawing/2016/5/13/chartex" xmlns:cx8="http://schemas.microsoft.com/office/drawing/2016/5/14/chartex" xmlns:mc="http://schemas.openxmlformats.org/markup-compatibility/2006" xmlns:o="urn:schemas-microsoft-com:office:office" xmlns:r="http://schemas.openxmlformats.org/officeDocument/2006/relationships" xmlns:m="http://schemas.openxmlformats.org/officeDocument/2006/math" xmlns:v="urn:schemas-microsoft-com:vml" xmlns:wp14="http://schemas.microsoft.com/office/word/2010/wordprocessingDrawing" xmlns:wp="http://schemas.openxmlformats.org/drawingml/2006/wordprocessingDrawing" xmlns:w10="urn:schemas-microsoft-com:office:word" xmlns:w="http://schemas.openxmlformats.org/wordprocessingml/2006/main" xmlns:w14="http://schemas.microsoft.com/office/word/2010/wordml" xmlns:w15="http://schemas.microsoft.com/office/word/2012/wordml" xmlns:w16se="http://schemas.microsoft.com/office/word/2015/wordml/symex" xmlns:wpg="http://schemas.microsoft.com/office/word/2010/wordprocessingGroup" xmlns:wpi="http://schemas.microsoft.com/office/word/2010/wordprocessingInk" xmlns:wne="http://schemas.microsoft.com/office/word/2006/wordml" xmlns:wps="http://schemas.microsoft.com/office/word/2010/wordprocessingShape" mc:Ignorable="w14 w15 w16se wp14">
   <w:endnote w:type="separator" w:id="-1">
     <w:p>
       <w:pPr>
@@ -1488,7 +1551,7 @@
 </file>
 
 <file path=word/footnotes.xml><?xml version="1.0" encoding="utf-8"?>
-<w:footnotes xmlns:wpc="http://schemas.microsoft.com/office/word/2010/wordprocessingCanvas" xmlns:cx="http://schemas.microsoft.com/office/drawing/2014/chartex" xmlns:cx1="http://schemas.microsoft.com/office/drawing/2015/9/8/chartex" xmlns:cx2="http://schemas.microsoft.com/office/drawing/2015/10/21/chartex" xmlns:cx3="http://schemas.microsoft.com/office/drawing/2016/5/9/chartex" xmlns:cx4="http://schemas.microsoft.com/office/drawing/2016/5/10/chartex" xmlns:cx5="http://schemas.microsoft.com/office/drawing/2016/5/11/chartex" xmlns:mc="http://schemas.openxmlformats.org/markup-compatibility/2006" xmlns:o="urn:schemas-microsoft-com:office:office" xmlns:r="http://schemas.openxmlformats.org/officeDocument/2006/relationships" xmlns:m="http://schemas.openxmlformats.org/officeDocument/2006/math" xmlns:v="urn:schemas-microsoft-com:vml" xmlns:wp14="http://schemas.microsoft.com/office/word/2010/wordprocessingDrawing" xmlns:wp="http://schemas.openxmlformats.org/drawingml/2006/wordprocessingDrawing" xmlns:w10="urn:schemas-microsoft-com:office:word" xmlns:w="http://schemas.openxmlformats.org/wordprocessingml/2006/main" xmlns:w14="http://schemas.microsoft.com/office/word/2010/wordml" xmlns:w15="http://schemas.microsoft.com/office/word/2012/wordml" xmlns:w16se="http://schemas.microsoft.com/office/word/2015/wordml/symex" xmlns:wpg="http://schemas.microsoft.com/office/word/2010/wordprocessingGroup" xmlns:wpi="http://schemas.microsoft.com/office/word/2010/wordprocessingInk" xmlns:wne="http://schemas.microsoft.com/office/word/2006/wordml" xmlns:wps="http://schemas.microsoft.com/office/word/2010/wordprocessingShape" mc:Ignorable="w14 w15 w16se wp14">
+<w:footnotes xmlns:wpc="http://schemas.microsoft.com/office/word/2010/wordprocessingCanvas" xmlns:cx="http://schemas.microsoft.com/office/drawing/2014/chartex" xmlns:cx1="http://schemas.microsoft.com/office/drawing/2015/9/8/chartex" xmlns:cx2="http://schemas.microsoft.com/office/drawing/2015/10/21/chartex" xmlns:cx3="http://schemas.microsoft.com/office/drawing/2016/5/9/chartex" xmlns:cx4="http://schemas.microsoft.com/office/drawing/2016/5/10/chartex" xmlns:cx5="http://schemas.microsoft.com/office/drawing/2016/5/11/chartex" xmlns:cx6="http://schemas.microsoft.com/office/drawing/2016/5/12/chartex" xmlns:cx7="http://schemas.microsoft.com/office/drawing/2016/5/13/chartex" xmlns:cx8="http://schemas.microsoft.com/office/drawing/2016/5/14/chartex" xmlns:mc="http://schemas.openxmlformats.org/markup-compatibility/2006" xmlns:o="urn:schemas-microsoft-com:office:office" xmlns:r="http://schemas.openxmlformats.org/officeDocument/2006/relationships" xmlns:m="http://schemas.openxmlformats.org/officeDocument/2006/math" xmlns:v="urn:schemas-microsoft-com:vml" xmlns:wp14="http://schemas.microsoft.com/office/word/2010/wordprocessingDrawing" xmlns:wp="http://schemas.openxmlformats.org/drawingml/2006/wordprocessingDrawing" xmlns:w10="urn:schemas-microsoft-com:office:word" xmlns:w="http://schemas.openxmlformats.org/wordprocessingml/2006/main" xmlns:w14="http://schemas.microsoft.com/office/word/2010/wordml" xmlns:w15="http://schemas.microsoft.com/office/word/2012/wordml" xmlns:w16se="http://schemas.microsoft.com/office/word/2015/wordml/symex" xmlns:wpg="http://schemas.microsoft.com/office/word/2010/wordprocessingGroup" xmlns:wpi="http://schemas.microsoft.com/office/word/2010/wordprocessingInk" xmlns:wne="http://schemas.microsoft.com/office/word/2006/wordml" xmlns:wps="http://schemas.microsoft.com/office/word/2010/wordprocessingShape" mc:Ignorable="w14 w15 w16se wp14">
   <w:footnote w:type="separator" w:id="-1">
     <w:p>
       <w:pPr>
@@ -1513,7 +1576,7 @@
 </file>
 
 <file path=word/header1.xml><?xml version="1.0" encoding="utf-8"?>
-<w:hdr xmlns:wpc="http://schemas.microsoft.com/office/word/2010/wordprocessingCanvas" xmlns:cx="http://schemas.microsoft.com/office/drawing/2014/chartex" xmlns:cx1="http://schemas.microsoft.com/office/drawing/2015/9/8/chartex" xmlns:cx2="http://schemas.microsoft.com/office/drawing/2015/10/21/chartex" xmlns:cx3="http://schemas.microsoft.com/office/drawing/2016/5/9/chartex" xmlns:cx4="http://schemas.microsoft.com/office/drawing/2016/5/10/chartex" xmlns:cx5="http://schemas.microsoft.com/office/drawing/2016/5/11/chartex" xmlns:mc="http://schemas.openxmlformats.org/markup-compatibility/2006" xmlns:o="urn:schemas-microsoft-com:office:office" xmlns:r="http://schemas.openxmlformats.org/officeDocument/2006/relationships" xmlns:m="http://schemas.openxmlformats.org/officeDocument/2006/math" xmlns:v="urn:schemas-microsoft-com:vml" xmlns:wp14="http://schemas.microsoft.com/office/word/2010/wordprocessingDrawing" xmlns:wp="http://schemas.openxmlformats.org/drawingml/2006/wordprocessingDrawing" xmlns:w10="urn:schemas-microsoft-com:office:word" xmlns:w="http://schemas.openxmlformats.org/wordprocessingml/2006/main" xmlns:w14="http://schemas.microsoft.com/office/word/2010/wordml" xmlns:w15="http://schemas.microsoft.com/office/word/2012/wordml" xmlns:w16se="http://schemas.microsoft.com/office/word/2015/wordml/symex" xmlns:wpg="http://schemas.microsoft.com/office/word/2010/wordprocessingGroup" xmlns:wpi="http://schemas.microsoft.com/office/word/2010/wordprocessingInk" xmlns:wne="http://schemas.microsoft.com/office/word/2006/wordml" xmlns:wps="http://schemas.microsoft.com/office/word/2010/wordprocessingShape" mc:Ignorable="w14 w15 w16se wp14">
+<w:hdr xmlns:wpc="http://schemas.microsoft.com/office/word/2010/wordprocessingCanvas" xmlns:cx="http://schemas.microsoft.com/office/drawing/2014/chartex" xmlns:cx1="http://schemas.microsoft.com/office/drawing/2015/9/8/chartex" xmlns:cx2="http://schemas.microsoft.com/office/drawing/2015/10/21/chartex" xmlns:cx3="http://schemas.microsoft.com/office/drawing/2016/5/9/chartex" xmlns:cx4="http://schemas.microsoft.com/office/drawing/2016/5/10/chartex" xmlns:cx5="http://schemas.microsoft.com/office/drawing/2016/5/11/chartex" xmlns:cx6="http://schemas.microsoft.com/office/drawing/2016/5/12/chartex" xmlns:cx7="http://schemas.microsoft.com/office/drawing/2016/5/13/chartex" xmlns:cx8="http://schemas.microsoft.com/office/drawing/2016/5/14/chartex" xmlns:mc="http://schemas.openxmlformats.org/markup-compatibility/2006" xmlns:o="urn:schemas-microsoft-com:office:office" xmlns:r="http://schemas.openxmlformats.org/officeDocument/2006/relationships" xmlns:m="http://schemas.openxmlformats.org/officeDocument/2006/math" xmlns:v="urn:schemas-microsoft-com:vml" xmlns:wp14="http://schemas.microsoft.com/office/word/2010/wordprocessingDrawing" xmlns:wp="http://schemas.openxmlformats.org/drawingml/2006/wordprocessingDrawing" xmlns:w10="urn:schemas-microsoft-com:office:word" xmlns:w="http://schemas.openxmlformats.org/wordprocessingml/2006/main" xmlns:w14="http://schemas.microsoft.com/office/word/2010/wordml" xmlns:w15="http://schemas.microsoft.com/office/word/2012/wordml" xmlns:w16se="http://schemas.microsoft.com/office/word/2015/wordml/symex" xmlns:wpg="http://schemas.microsoft.com/office/word/2010/wordprocessingGroup" xmlns:wpi="http://schemas.microsoft.com/office/word/2010/wordprocessingInk" xmlns:wne="http://schemas.microsoft.com/office/word/2006/wordml" xmlns:wps="http://schemas.microsoft.com/office/word/2010/wordprocessingShape" mc:Ignorable="w14 w15 w16se wp14">
   <w:sdt>
     <w:sdtPr>
       <w:rPr>
@@ -1573,7 +1636,7 @@
             <w:bCs/>
             <w:noProof/>
           </w:rPr>
-          <w:t>3</w:t>
+          <w:t>5</w:t>
         </w:r>
         <w:r>
           <w:rPr>
@@ -1595,7 +1658,7 @@
 </file>
 
 <file path=word/numbering.xml><?xml version="1.0" encoding="utf-8"?>
-<w:numbering xmlns:wpc="http://schemas.microsoft.com/office/word/2010/wordprocessingCanvas" xmlns:cx="http://schemas.microsoft.com/office/drawing/2014/chartex" xmlns:cx1="http://schemas.microsoft.com/office/drawing/2015/9/8/chartex" xmlns:cx2="http://schemas.microsoft.com/office/drawing/2015/10/21/chartex" xmlns:cx3="http://schemas.microsoft.com/office/drawing/2016/5/9/chartex" xmlns:cx4="http://schemas.microsoft.com/office/drawing/2016/5/10/chartex" xmlns:cx5="http://schemas.microsoft.com/office/drawing/2016/5/11/chartex" xmlns:mc="http://schemas.openxmlformats.org/markup-compatibility/2006" xmlns:o="urn:schemas-microsoft-com:office:office" xmlns:r="http://schemas.openxmlformats.org/officeDocument/2006/relationships" xmlns:m="http://schemas.openxmlformats.org/officeDocument/2006/math" xmlns:v="urn:schemas-microsoft-com:vml" xmlns:wp14="http://schemas.microsoft.com/office/word/2010/wordprocessingDrawing" xmlns:wp="http://schemas.openxmlformats.org/drawingml/2006/wordprocessingDrawing" xmlns:w10="urn:schemas-microsoft-com:office:word" xmlns:w="http://schemas.openxmlformats.org/wordprocessingml/2006/main" xmlns:w14="http://schemas.microsoft.com/office/word/2010/wordml" xmlns:w15="http://schemas.microsoft.com/office/word/2012/wordml" xmlns:w16se="http://schemas.microsoft.com/office/word/2015/wordml/symex" xmlns:wpg="http://schemas.microsoft.com/office/word/2010/wordprocessingGroup" xmlns:wpi="http://schemas.microsoft.com/office/word/2010/wordprocessingInk" xmlns:wne="http://schemas.microsoft.com/office/word/2006/wordml" xmlns:wps="http://schemas.microsoft.com/office/word/2010/wordprocessingShape" mc:Ignorable="w14 w15 w16se wp14">
+<w:numbering xmlns:wpc="http://schemas.microsoft.com/office/word/2010/wordprocessingCanvas" xmlns:cx="http://schemas.microsoft.com/office/drawing/2014/chartex" xmlns:cx1="http://schemas.microsoft.com/office/drawing/2015/9/8/chartex" xmlns:cx2="http://schemas.microsoft.com/office/drawing/2015/10/21/chartex" xmlns:cx3="http://schemas.microsoft.com/office/drawing/2016/5/9/chartex" xmlns:cx4="http://schemas.microsoft.com/office/drawing/2016/5/10/chartex" xmlns:cx5="http://schemas.microsoft.com/office/drawing/2016/5/11/chartex" xmlns:cx6="http://schemas.microsoft.com/office/drawing/2016/5/12/chartex" xmlns:cx7="http://schemas.microsoft.com/office/drawing/2016/5/13/chartex" xmlns:cx8="http://schemas.microsoft.com/office/drawing/2016/5/14/chartex" xmlns:mc="http://schemas.openxmlformats.org/markup-compatibility/2006" xmlns:o="urn:schemas-microsoft-com:office:office" xmlns:r="http://schemas.openxmlformats.org/officeDocument/2006/relationships" xmlns:m="http://schemas.openxmlformats.org/officeDocument/2006/math" xmlns:v="urn:schemas-microsoft-com:vml" xmlns:wp14="http://schemas.microsoft.com/office/word/2010/wordprocessingDrawing" xmlns:wp="http://schemas.openxmlformats.org/drawingml/2006/wordprocessingDrawing" xmlns:w10="urn:schemas-microsoft-com:office:word" xmlns:w="http://schemas.openxmlformats.org/wordprocessingml/2006/main" xmlns:w14="http://schemas.microsoft.com/office/word/2010/wordml" xmlns:w15="http://schemas.microsoft.com/office/word/2012/wordml" xmlns:w16se="http://schemas.microsoft.com/office/word/2015/wordml/symex" xmlns:wpg="http://schemas.microsoft.com/office/word/2010/wordprocessingGroup" xmlns:wpi="http://schemas.microsoft.com/office/word/2010/wordprocessingInk" xmlns:wne="http://schemas.microsoft.com/office/word/2006/wordml" xmlns:wps="http://schemas.microsoft.com/office/word/2010/wordprocessingShape" mc:Ignorable="w14 w15 w16se wp14">
   <w:abstractNum w:abstractNumId="0" w15:restartNumberingAfterBreak="0">
     <w:nsid w:val="610B2DB2"/>
     <w:multiLevelType w:val="hybridMultilevel"/>
@@ -2396,7 +2459,7 @@
 </file>
 
 <file path=word/glossary/document.xml><?xml version="1.0" encoding="utf-8"?>
-<w:glossaryDocument xmlns:wpc="http://schemas.microsoft.com/office/word/2010/wordprocessingCanvas" xmlns:cx="http://schemas.microsoft.com/office/drawing/2014/chartex" xmlns:cx1="http://schemas.microsoft.com/office/drawing/2015/9/8/chartex" xmlns:cx2="http://schemas.microsoft.com/office/drawing/2015/10/21/chartex" xmlns:cx3="http://schemas.microsoft.com/office/drawing/2016/5/9/chartex" xmlns:cx4="http://schemas.microsoft.com/office/drawing/2016/5/10/chartex" xmlns:cx5="http://schemas.microsoft.com/office/drawing/2016/5/11/chartex" xmlns:mc="http://schemas.openxmlformats.org/markup-compatibility/2006" xmlns:o="urn:schemas-microsoft-com:office:office" xmlns:r="http://schemas.openxmlformats.org/officeDocument/2006/relationships" xmlns:m="http://schemas.openxmlformats.org/officeDocument/2006/math" xmlns:v="urn:schemas-microsoft-com:vml" xmlns:wp14="http://schemas.microsoft.com/office/word/2010/wordprocessingDrawing" xmlns:wp="http://schemas.openxmlformats.org/drawingml/2006/wordprocessingDrawing" xmlns:w10="urn:schemas-microsoft-com:office:word" xmlns:w="http://schemas.openxmlformats.org/wordprocessingml/2006/main" xmlns:w14="http://schemas.microsoft.com/office/word/2010/wordml" xmlns:w15="http://schemas.microsoft.com/office/word/2012/wordml" xmlns:w16se="http://schemas.microsoft.com/office/word/2015/wordml/symex" xmlns:wpg="http://schemas.microsoft.com/office/word/2010/wordprocessingGroup" xmlns:wpi="http://schemas.microsoft.com/office/word/2010/wordprocessingInk" xmlns:wne="http://schemas.microsoft.com/office/word/2006/wordml" xmlns:wps="http://schemas.microsoft.com/office/word/2010/wordprocessingShape" mc:Ignorable="w14 w15 w16se wp14">
+<w:glossaryDocument xmlns:wpc="http://schemas.microsoft.com/office/word/2010/wordprocessingCanvas" xmlns:cx="http://schemas.microsoft.com/office/drawing/2014/chartex" xmlns:cx1="http://schemas.microsoft.com/office/drawing/2015/9/8/chartex" xmlns:cx2="http://schemas.microsoft.com/office/drawing/2015/10/21/chartex" xmlns:cx3="http://schemas.microsoft.com/office/drawing/2016/5/9/chartex" xmlns:cx4="http://schemas.microsoft.com/office/drawing/2016/5/10/chartex" xmlns:cx5="http://schemas.microsoft.com/office/drawing/2016/5/11/chartex" xmlns:cx6="http://schemas.microsoft.com/office/drawing/2016/5/12/chartex" xmlns:cx7="http://schemas.microsoft.com/office/drawing/2016/5/13/chartex" xmlns:cx8="http://schemas.microsoft.com/office/drawing/2016/5/14/chartex" xmlns:mc="http://schemas.openxmlformats.org/markup-compatibility/2006" xmlns:o="urn:schemas-microsoft-com:office:office" xmlns:r="http://schemas.openxmlformats.org/officeDocument/2006/relationships" xmlns:m="http://schemas.openxmlformats.org/officeDocument/2006/math" xmlns:v="urn:schemas-microsoft-com:vml" xmlns:wp14="http://schemas.microsoft.com/office/word/2010/wordprocessingDrawing" xmlns:wp="http://schemas.openxmlformats.org/drawingml/2006/wordprocessingDrawing" xmlns:w10="urn:schemas-microsoft-com:office:word" xmlns:w="http://schemas.openxmlformats.org/wordprocessingml/2006/main" xmlns:w14="http://schemas.microsoft.com/office/word/2010/wordml" xmlns:w15="http://schemas.microsoft.com/office/word/2012/wordml" xmlns:w16se="http://schemas.microsoft.com/office/word/2015/wordml/symex" xmlns:wpg="http://schemas.microsoft.com/office/word/2010/wordprocessingGroup" xmlns:wpi="http://schemas.microsoft.com/office/word/2010/wordprocessingInk" xmlns:wne="http://schemas.microsoft.com/office/word/2006/wordml" xmlns:wps="http://schemas.microsoft.com/office/word/2010/wordprocessingShape" mc:Ignorable="w14 w15 w16se wp14">
   <w:docParts>
     <w:docPart>
       <w:docPartPr>
@@ -2503,21 +2566,21 @@
     <w:charset w:val="00"/>
     <w:family w:val="roman"/>
     <w:pitch w:val="variable"/>
-    <w:sig w:usb0="E0002AFF" w:usb1="C0007841" w:usb2="00000009" w:usb3="00000000" w:csb0="000001FF" w:csb1="00000000"/>
+    <w:sig w:usb0="E0002EFF" w:usb1="C000785B" w:usb2="00000009" w:usb3="00000000" w:csb0="000001FF" w:csb1="00000000"/>
   </w:font>
   <w:font w:name="Calibri">
     <w:panose1 w:val="020F0502020204030204"/>
     <w:charset w:val="00"/>
     <w:family w:val="swiss"/>
     <w:pitch w:val="variable"/>
-    <w:sig w:usb0="E00002FF" w:usb1="4000ACFF" w:usb2="00000001" w:usb3="00000000" w:csb0="0000019F" w:csb1="00000000"/>
+    <w:sig w:usb0="E0002AFF" w:usb1="C000247B" w:usb2="00000009" w:usb3="00000000" w:csb0="000001FF" w:csb1="00000000"/>
   </w:font>
   <w:font w:name="Calibri Light">
     <w:panose1 w:val="020F0302020204030204"/>
     <w:charset w:val="00"/>
     <w:family w:val="swiss"/>
     <w:pitch w:val="variable"/>
-    <w:sig w:usb0="A00002EF" w:usb1="4000207B" w:usb2="00000000" w:usb3="00000000" w:csb0="0000009F" w:csb1="00000000"/>
+    <w:sig w:usb0="E0002AFF" w:usb1="C000247B" w:usb2="00000009" w:usb3="00000000" w:csb0="000001FF" w:csb1="00000000"/>
   </w:font>
   <w:font w:name="Cambria Math">
     <w:panose1 w:val="02040503050406030204"/>
@@ -2545,6 +2608,8 @@
   <w:rsids>
     <w:rsidRoot w:val="00351A90"/>
     <w:rsid w:val="00351A90"/>
+    <w:rsid w:val="00A01180"/>
+    <w:rsid w:val="00B41F18"/>
     <w:rsid w:val="00B870A6"/>
   </w:rsids>
   <m:mathPr>
@@ -3351,7 +3416,7 @@
 </file>
 
 <file path=customXml/itemProps2.xml><?xml version="1.0" encoding="utf-8"?>
-<ds:datastoreItem xmlns:ds="http://schemas.openxmlformats.org/officeDocument/2006/customXml" ds:itemID="{59137165-7396-4811-9956-9944B95D03A3}">
+<ds:datastoreItem xmlns:ds="http://schemas.openxmlformats.org/officeDocument/2006/customXml" ds:itemID="{89C2BCD9-8142-4844-B5B2-B32751D5E496}">
   <ds:schemaRefs>
     <ds:schemaRef ds:uri="http://schemas.openxmlformats.org/officeDocument/2006/bibliography"/>
   </ds:schemaRefs>

</xml_diff>

<commit_message>
Worked on unit 31
</commit_message>
<xml_diff>
--- a/compSci/Revision/Ryan's Encyclopeadia of Computer Science.docx
+++ b/compSci/Revision/Ryan's Encyclopeadia of Computer Science.docx
@@ -1374,7 +1374,15 @@
         </w:rPr>
       </w:pPr>
       <w:r>
-        <w:t>This works for any number system – increase the order of magnitude of each column according to the name of the number system (binary is two, trinary is 3, denary is 10, hexadecimal is 16, etc) and then multiply the order of magnitude in each column by the number in that column, then add all the results.</w:t>
+        <w:t xml:space="preserve">This works for any number system – increase the order of magnitude of each column according to the name of the number system (binary is two, trinary is 3, denary is 10, hexadecimal is 16, </w:t>
+      </w:r>
+      <w:proofErr w:type="spellStart"/>
+      <w:r>
+        <w:t>etc</w:t>
+      </w:r>
+      <w:proofErr w:type="spellEnd"/>
+      <w:r>
+        <w:t>) and then multiply the order of magnitude in each column by the number in that column, then add all the results.</w:t>
       </w:r>
       <w:r>
         <w:br/>
@@ -2218,104 +2226,102 @@
       <w:r>
         <w:t>denominator-1, and 3/denominator is 2/denominator-1 + 1/denominator.</w:t>
       </w:r>
-      <w:bookmarkStart w:id="8" w:name="_GoBack"/>
+      <w:r>
+        <w:br/>
+        <w:t>The position of the point is specified by the type of binary fraction – fixed or floating.</w:t>
+      </w:r>
+    </w:p>
+    <w:p>
+      <w:pPr>
+        <w:pStyle w:val="Heading3"/>
+      </w:pPr>
+      <w:bookmarkStart w:id="8" w:name="_Toc481938420"/>
+      <w:r>
+        <w:t>Fixed point</w:t>
+      </w:r>
       <w:bookmarkEnd w:id="8"/>
-      <w:r>
-        <w:br/>
-        <w:t>The position of the point is specified by the type of binary fraction – fixed or floating.</w:t>
+    </w:p>
+    <w:p>
+      <w:r>
+        <w:t>In fixed point, the position of the point is the same in every number (it is ‘fixed’ in place). Having more digits after the point allows for greater precision, while having more digits before the decimal point allows for a greater range of numbers.</w:t>
       </w:r>
     </w:p>
     <w:p>
       <w:pPr>
         <w:pStyle w:val="Heading3"/>
       </w:pPr>
-      <w:bookmarkStart w:id="9" w:name="_Toc481938420"/>
-      <w:r>
-        <w:t>Fixed point</w:t>
+      <w:bookmarkStart w:id="9" w:name="_Toc481938421"/>
+      <w:r>
+        <w:t>Floating point</w:t>
       </w:r>
       <w:bookmarkEnd w:id="9"/>
     </w:p>
     <w:p>
       <w:r>
-        <w:t>In fixed point, the position of the point is the same in every number (it is ‘fixed’ in place). Having more digits after the point allows for greater precision, while having more digits before the decimal point allows for a greater range of numbers.</w:t>
+        <w:t>In floating point, the position of the decimal point can be different in every number.</w:t>
+      </w:r>
+      <w:r>
+        <w:br/>
+        <w:t>To specify the position of the point, the number is split into two parts – mantissa and exponent. The mantissa is the actual number, the exponent specifies the position of the decimal point within the mantissa.</w:t>
+      </w:r>
+      <w:r>
+        <w:t xml:space="preserve"> The decimal point always starts after the first digit.</w:t>
+      </w:r>
+      <w:r>
+        <w:t xml:space="preserve"> The length of each part will be specified, and may be denoted with a gap or space in the binary number.</w:t>
+      </w:r>
+      <w:r>
+        <w:br/>
+        <w:t>The mantissa and exponent</w:t>
+      </w:r>
+      <w:r>
+        <w:t xml:space="preserve"> have separate Two’s Compliment, unless otherwise specified.</w:t>
+      </w:r>
+      <w:r>
+        <w:br/>
+        <w:t xml:space="preserve">To convert a floating point number into decimal, first convert the exponent using Two’s Compliment. If the </w:t>
+      </w:r>
+      <w:r>
+        <w:t>exponent</w:t>
+      </w:r>
+      <w:r>
+        <w:t xml:space="preserve"> is positive, </w:t>
+      </w:r>
+      <w:r>
+        <w:t>move the decimal point the specified number to the right. If it is negative, move it left. This generally means that negative exponents are for small but precise numbers, and positive exponents result in larger but less precise numbers.</w:t>
+      </w:r>
+      <w:r>
+        <w:br/>
+        <w:t>As an example, in fixed point, 16.75 would be 010000.11</w:t>
+      </w:r>
+      <w:r>
+        <w:br/>
+        <w:t>In floating point, the point moves to the left, resulting in 0.1000011</w:t>
+      </w:r>
+      <w:r>
+        <w:t xml:space="preserve"> (this is called normalization).</w:t>
+      </w:r>
+      <w:r>
+        <w:br/>
+        <w:t>The point has moved 5 to the left, so the mantissa is 5, giving a final number of 01000011 0101</w:t>
+      </w:r>
+      <w:r>
+        <w:br/>
+        <w:t>For a negative number, say -16.75</w:t>
+      </w:r>
+      <w:r>
+        <w:t>, just convert the fixed point version with Two’s Compliment before normalizing.</w:t>
       </w:r>
     </w:p>
     <w:p>
       <w:pPr>
         <w:pStyle w:val="Heading3"/>
       </w:pPr>
-      <w:bookmarkStart w:id="10" w:name="_Toc481938421"/>
-      <w:r>
-        <w:t>Floating point</w:t>
+      <w:bookmarkStart w:id="10" w:name="_Toc481938422"/>
+      <w:r>
+        <w:t>Error</w:t>
       </w:r>
       <w:bookmarkEnd w:id="10"/>
-    </w:p>
-    <w:p>
-      <w:r>
-        <w:t>In floating point, the position of the decimal point can be different in every number.</w:t>
-      </w:r>
-      <w:r>
-        <w:br/>
-        <w:t>To specify the position of the point, the number is split into two parts – mantissa and exponent. The mantissa is the actual number, the exponent specifies the position of the decimal point within the mantissa.</w:t>
-      </w:r>
-      <w:r>
-        <w:t xml:space="preserve"> The decimal point always starts after the first digit.</w:t>
-      </w:r>
-      <w:r>
-        <w:t xml:space="preserve"> The length of each part will be specified, and may be denoted with a gap or space in the binary number.</w:t>
-      </w:r>
-      <w:r>
-        <w:br/>
-        <w:t>The mantissa and exponent</w:t>
-      </w:r>
-      <w:r>
-        <w:t xml:space="preserve"> have separate Two’s Compliment, unless otherwise specified.</w:t>
-      </w:r>
-      <w:r>
-        <w:br/>
-        <w:t xml:space="preserve">To convert a floating point number into decimal, first convert the exponent using Two’s Compliment. If the </w:t>
-      </w:r>
-      <w:r>
-        <w:t>exponent</w:t>
-      </w:r>
-      <w:r>
-        <w:t xml:space="preserve"> is positive, </w:t>
-      </w:r>
-      <w:r>
-        <w:t>move the decimal point the specified number to the right. If it is negative, move it left. This generally means that negative exponents are for small but precise numbers, and positive exponents result in larger but less precise numbers.</w:t>
-      </w:r>
-      <w:r>
-        <w:br/>
-        <w:t>As an example, in fixed point, 16.75 would be 010000.11</w:t>
-      </w:r>
-      <w:r>
-        <w:br/>
-        <w:t>In floating point, the point moves to the left, resulting in 0.1000011</w:t>
-      </w:r>
-      <w:r>
-        <w:t xml:space="preserve"> (this is called normalization).</w:t>
-      </w:r>
-      <w:r>
-        <w:br/>
-        <w:t>The point has moved 5 to the left, so the mantissa is 5, giving a final number of 01000011 0101</w:t>
-      </w:r>
-      <w:r>
-        <w:br/>
-        <w:t>For a negative number, say -16.75</w:t>
-      </w:r>
-      <w:r>
-        <w:t>, just convert the fixed point version with Two’s Compliment before normalizing.</w:t>
-      </w:r>
-    </w:p>
-    <w:p>
-      <w:pPr>
-        <w:pStyle w:val="Heading3"/>
-      </w:pPr>
-      <w:bookmarkStart w:id="11" w:name="_Toc481938422"/>
-      <w:r>
-        <w:t>Error</w:t>
-      </w:r>
-      <w:bookmarkEnd w:id="11"/>
     </w:p>
     <w:p>
       <w:r>
@@ -2421,7 +2427,15 @@
     </w:p>
     <w:p>
       <w:r>
-        <w:t>Logic is often used casually to mean ‘straightforward’ or ‘common sense’, but in computer science it refers to the method of manipulating binary data. Logic that deals with other number systems (i.e, more than two states) is called ‘fuzzy logic’ and is used in A.I and machine learning research.</w:t>
+        <w:t>Logic is often used casually to mean ‘straightforward’ or ‘common sense’, but in computer science it refers to the method of manipulating binary data. Logic that deals with other number systems (</w:t>
+      </w:r>
+      <w:proofErr w:type="spellStart"/>
+      <w:r>
+        <w:t>i.e</w:t>
+      </w:r>
+      <w:proofErr w:type="spellEnd"/>
+      <w:r>
+        <w:t>, more than two states) is called ‘fuzzy logic’ and is used in A.I and machine learning research.</w:t>
       </w:r>
     </w:p>
     <w:p>
@@ -2556,7 +2570,15 @@
       </w:r>
       <w:r>
         <w:br/>
-        <w:t xml:space="preserve">XOR (eXclusive OR) works just like OR, but does not output True if </w:t>
+        <w:t>XOR (</w:t>
+      </w:r>
+      <w:proofErr w:type="spellStart"/>
+      <w:r>
+        <w:t>eXclusive</w:t>
+      </w:r>
+      <w:proofErr w:type="spellEnd"/>
+      <w:r>
+        <w:t xml:space="preserve"> OR) works just like OR, but does not output True if </w:t>
       </w:r>
       <w:r>
         <w:rPr>
@@ -2569,7 +2591,15 @@
       </w:r>
       <w:r>
         <w:br/>
-        <w:t>XNOR (eXclusive NOT OR) will output False if one input is True, but will output True if both or neither inputs are True.</w:t>
+        <w:t>XNOR (</w:t>
+      </w:r>
+      <w:proofErr w:type="spellStart"/>
+      <w:r>
+        <w:t>eXclusive</w:t>
+      </w:r>
+      <w:proofErr w:type="spellEnd"/>
+      <w:r>
+        <w:t xml:space="preserve"> NOT OR) will output False if one input is True, but will output True if both or neither inputs are True.</w:t>
       </w:r>
     </w:p>
     <w:p>
@@ -2652,6 +2682,10 @@
         <w:lastRenderedPageBreak/>
         <w:t>They can do the same for combinations of logic gates too. Each input gets a corresponding letter. Inputs that are the outputs of previous gates get their own column. X or Q are usually used to denote the final output.</w:t>
       </w:r>
+    </w:p>
+    <w:p>
+      <w:bookmarkStart w:id="11" w:name="_GoBack"/>
+      <w:bookmarkEnd w:id="11"/>
     </w:p>
     <w:sectPr>
       <w:headerReference w:type="default" r:id="rId11"/>
@@ -2777,7 +2811,7 @@
             <w:bCs/>
             <w:noProof/>
           </w:rPr>
-          <w:t>5</w:t>
+          <w:t>6</w:t>
         </w:r>
         <w:r>
           <w:rPr>
@@ -3846,6 +3880,7 @@
     <w:rsid w:val="00B41F18"/>
     <w:rsid w:val="00B870A6"/>
     <w:rsid w:val="00D8392C"/>
+    <w:rsid w:val="00F7709F"/>
   </w:rsids>
   <m:mathPr>
     <m:mathFont m:val="Cambria Math"/>
@@ -4651,7 +4686,7 @@
 </file>
 
 <file path=customXml/itemProps2.xml><?xml version="1.0" encoding="utf-8"?>
-<ds:datastoreItem xmlns:ds="http://schemas.openxmlformats.org/officeDocument/2006/customXml" ds:itemID="{04800B93-7790-45B3-8D49-0430F8ED28D7}">
+<ds:datastoreItem xmlns:ds="http://schemas.openxmlformats.org/officeDocument/2006/customXml" ds:itemID="{21AC88E6-BB17-44CB-989B-294C0D5B7A84}">
   <ds:schemaRefs>
     <ds:schemaRef ds:uri="http://schemas.openxmlformats.org/officeDocument/2006/bibliography"/>
   </ds:schemaRefs>

</xml_diff>